<commit_message>
Before Ziet, added extras info
Before Ziet, not much changed, except that I added all the info to the extras places.
</commit_message>
<xml_diff>
--- a/documents/extras.docx
+++ b/documents/extras.docx
@@ -4,134 +4,575 @@
   <w:body>
     <w:p>
       <w:pPr>
-        <w:pStyle w:val="Heading1"/>
-      </w:pPr>
-      <w:r>
+        <w:spacing w:after="0" w:line="240" w:lineRule="auto"/>
+        <w:jc w:val="left"/>
+        <w:outlineLvl w:val="0"/>
+        <w:rPr>
+          <w:rFonts w:eastAsia="Times New Roman" w:cs="Times New Roman"/>
+          <w:color w:val="0E101A"/>
+          <w:kern w:val="36"/>
+          <w:sz w:val="48"/>
+          <w:szCs w:val="48"/>
+          <w:lang w:val="en-US"/>
+        </w:rPr>
+      </w:pPr>
+      <w:r>
+        <w:rPr>
+          <w:rFonts w:eastAsia="Times New Roman" w:cs="Times New Roman"/>
+          <w:color w:val="0E101A"/>
+          <w:kern w:val="36"/>
+          <w:sz w:val="48"/>
+          <w:szCs w:val="48"/>
+          <w:lang w:val="en-US"/>
+        </w:rPr>
         <w:t>About</w:t>
       </w:r>
     </w:p>
     <w:p>
       <w:pPr>
-        <w:pStyle w:val="Heading2"/>
-      </w:pPr>
-      <w:r>
-        <w:t xml:space="preserve">What Is This Website </w:t>
-      </w:r>
-      <w:r>
-        <w:t>About?</w:t>
-      </w:r>
-    </w:p>
-    <w:p>
-      <w:r>
-        <w:t>This website is so</w:t>
-      </w:r>
-      <w:r>
-        <w:t xml:space="preserve">mething I have made on the side. For some reason, I was good at TOK and it was so easy for me. </w:t>
-      </w:r>
-      <w:r>
-        <w:t>So,</w:t>
-      </w:r>
-      <w:r>
-        <w:t xml:space="preserve"> this website helps anyone who wants to do well in TOK. With multiple</w:t>
-      </w:r>
-      <w:r>
-        <w:t xml:space="preserve"> different</w:t>
-      </w:r>
-      <w:r>
-        <w:t xml:space="preserve"> </w:t>
-      </w:r>
-      <w:r>
-        <w:t>resources, and actual TOK essay and presentation outline guides and in the future a knowledge question generator.</w:t>
-      </w:r>
-    </w:p>
-    <w:p>
-      <w:pPr>
-        <w:pStyle w:val="Heading2"/>
-      </w:pPr>
-      <w:r>
+        <w:spacing w:after="0" w:line="240" w:lineRule="auto"/>
+        <w:jc w:val="left"/>
+        <w:outlineLvl w:val="1"/>
+        <w:rPr>
+          <w:rFonts w:eastAsia="Times New Roman" w:cs="Times New Roman"/>
+          <w:color w:val="0E101A"/>
+          <w:sz w:val="36"/>
+          <w:szCs w:val="36"/>
+          <w:lang w:val="en-US"/>
+        </w:rPr>
+      </w:pPr>
+      <w:r>
+        <w:rPr>
+          <w:rFonts w:eastAsia="Times New Roman" w:cs="Times New Roman"/>
+          <w:color w:val="0E101A"/>
+          <w:sz w:val="36"/>
+          <w:szCs w:val="36"/>
+          <w:lang w:val="en-US"/>
+        </w:rPr>
+        <w:t>What Is This Website About?</w:t>
+      </w:r>
+    </w:p>
+    <w:p>
+      <w:pPr>
+        <w:spacing w:after="0" w:line="240" w:lineRule="auto"/>
+        <w:jc w:val="left"/>
+        <w:rPr>
+          <w:rFonts w:eastAsia="Times New Roman" w:cs="Times New Roman"/>
+          <w:color w:val="0E101A"/>
+          <w:szCs w:val="24"/>
+          <w:lang w:val="en-US"/>
+        </w:rPr>
+      </w:pPr>
+      <w:r>
+        <w:rPr>
+          <w:rFonts w:eastAsia="Times New Roman" w:cs="Times New Roman"/>
+          <w:color w:val="0E101A"/>
+          <w:szCs w:val="24"/>
+          <w:lang w:val="en-US"/>
+        </w:rPr>
+        <w:t>This website is about TOK and how to do well in the TOK program. For some reason, I was good at TOK, and it was so easy for me. So, this website helps anyone who wants to do well in TOK. With multiple different resources and actual TOK essay and presentation outlines, guides and in the future, a knowledge question generator.</w:t>
+      </w:r>
+    </w:p>
+    <w:p>
+      <w:pPr>
+        <w:spacing w:after="0" w:line="240" w:lineRule="auto"/>
+        <w:jc w:val="left"/>
+        <w:outlineLvl w:val="1"/>
+        <w:rPr>
+          <w:rFonts w:eastAsia="Times New Roman" w:cs="Times New Roman"/>
+          <w:color w:val="0E101A"/>
+          <w:sz w:val="36"/>
+          <w:szCs w:val="36"/>
+          <w:lang w:val="en-US"/>
+        </w:rPr>
+      </w:pPr>
+      <w:r>
+        <w:rPr>
+          <w:rFonts w:eastAsia="Times New Roman" w:cs="Times New Roman"/>
+          <w:color w:val="0E101A"/>
+          <w:sz w:val="36"/>
+          <w:szCs w:val="36"/>
+          <w:lang w:val="en-US"/>
+        </w:rPr>
         <w:t>Why Do I Ask to Disable the Adblocker?</w:t>
       </w:r>
     </w:p>
     <w:p>
-      <w:r>
-        <w:t xml:space="preserve">As a university student, I need to pay tuition, I hope to earn a small amount of income on the side so it would be very much appreciated if </w:t>
-      </w:r>
-      <w:r>
-        <w:t xml:space="preserve">you turned of any adblocking extension or software. If this project is not profitable then I might have to consider forcing people to turn off their adblocker </w:t>
-      </w:r>
-      <w:r>
-        <w:rPr>
-          <mc:AlternateContent>
-            <mc:Choice Requires="w16se"/>
-            <mc:Fallback>
-              <w:rFonts w:ascii="Segoe UI Emoji" w:eastAsia="Segoe UI Emoji" w:hAnsi="Segoe UI Emoji" w:cs="Segoe UI Emoji"/>
-            </mc:Fallback>
-          </mc:AlternateContent>
-        </w:rPr>
-        <mc:AlternateContent>
-          <mc:Choice Requires="w16se">
-            <w16se:symEx w16se:font="Segoe UI Emoji" w16se:char="2639"/>
-          </mc:Choice>
-          <mc:Fallback>
-            <w:t>☹</w:t>
-          </mc:Fallback>
-        </mc:AlternateContent>
-      </w:r>
-      <w:r>
+      <w:pPr>
+        <w:spacing w:after="0" w:line="240" w:lineRule="auto"/>
+        <w:jc w:val="left"/>
+        <w:rPr>
+          <w:rFonts w:eastAsia="Times New Roman" w:cs="Times New Roman"/>
+          <w:color w:val="0E101A"/>
+          <w:szCs w:val="24"/>
+          <w:lang w:val="en-US"/>
+        </w:rPr>
+      </w:pPr>
+      <w:r>
+        <w:rPr>
+          <w:rFonts w:eastAsia="Times New Roman" w:cs="Times New Roman"/>
+          <w:color w:val="0E101A"/>
+          <w:szCs w:val="24"/>
+          <w:lang w:val="en-US"/>
+        </w:rPr>
+        <w:t xml:space="preserve">As a university student, I need to pay for my tuition, I hope to earn a small amount of income on the side so it would be very much appreciated if you could turn off any adblocking extensions. If this project is not profitable, then I might have to consider forcing people to turn off their adblocker </w:t>
+      </w:r>
+      <w:r>
+        <w:rPr>
+          <w:rFonts w:ascii="Segoe UI Symbol" w:eastAsia="Times New Roman" w:hAnsi="Segoe UI Symbol" w:cs="Segoe UI Symbol"/>
+          <w:color w:val="0E101A"/>
+          <w:szCs w:val="24"/>
+          <w:lang w:val="en-US"/>
+        </w:rPr>
+        <w:t>☹</w:t>
+      </w:r>
+      <w:r>
+        <w:rPr>
+          <w:rFonts w:eastAsia="Times New Roman" w:cs="Times New Roman"/>
+          <w:color w:val="0E101A"/>
+          <w:szCs w:val="24"/>
+          <w:lang w:val="en-US"/>
+        </w:rPr>
         <w:t xml:space="preserve">. So </w:t>
       </w:r>
       <w:proofErr w:type="spellStart"/>
       <w:r>
+        <w:rPr>
+          <w:rFonts w:eastAsia="Times New Roman" w:cs="Times New Roman"/>
+          <w:color w:val="0E101A"/>
+          <w:szCs w:val="24"/>
+          <w:lang w:val="en-US"/>
+        </w:rPr>
         <w:t>plz</w:t>
       </w:r>
       <w:proofErr w:type="spellEnd"/>
       <w:r>
+        <w:rPr>
+          <w:rFonts w:eastAsia="Times New Roman" w:cs="Times New Roman"/>
+          <w:color w:val="0E101A"/>
+          <w:szCs w:val="24"/>
+          <w:lang w:val="en-US"/>
+        </w:rPr>
         <w:t xml:space="preserve"> help a </w:t>
       </w:r>
       <w:proofErr w:type="spellStart"/>
       <w:r>
+        <w:rPr>
+          <w:rFonts w:eastAsia="Times New Roman" w:cs="Times New Roman"/>
+          <w:color w:val="0E101A"/>
+          <w:szCs w:val="24"/>
+          <w:lang w:val="en-US"/>
+        </w:rPr>
         <w:t>uni</w:t>
       </w:r>
       <w:proofErr w:type="spellEnd"/>
       <w:r>
+        <w:rPr>
+          <w:rFonts w:eastAsia="Times New Roman" w:cs="Times New Roman"/>
+          <w:color w:val="0E101A"/>
+          <w:szCs w:val="24"/>
+          <w:lang w:val="en-US"/>
+        </w:rPr>
         <w:t xml:space="preserve"> student out.</w:t>
       </w:r>
     </w:p>
     <w:p>
       <w:pPr>
-        <w:pStyle w:val="Heading1"/>
-      </w:pPr>
-      <w:r>
+        <w:spacing w:after="0" w:line="240" w:lineRule="auto"/>
+        <w:jc w:val="left"/>
+        <w:outlineLvl w:val="0"/>
+        <w:rPr>
+          <w:rFonts w:eastAsia="Times New Roman" w:cs="Times New Roman"/>
+          <w:color w:val="0E101A"/>
+          <w:kern w:val="36"/>
+          <w:sz w:val="48"/>
+          <w:szCs w:val="48"/>
+          <w:lang w:val="en-US"/>
+        </w:rPr>
+      </w:pPr>
+      <w:r>
+        <w:rPr>
+          <w:rFonts w:eastAsia="Times New Roman" w:cs="Times New Roman"/>
+          <w:color w:val="0E101A"/>
+          <w:kern w:val="36"/>
+          <w:sz w:val="48"/>
+          <w:szCs w:val="48"/>
+          <w:lang w:val="en-US"/>
+        </w:rPr>
         <w:t>Privacy Policy</w:t>
       </w:r>
     </w:p>
     <w:p>
       <w:pPr>
-        <w:pStyle w:val="Heading2"/>
-      </w:pPr>
-      <w:r>
-        <w:t>What’s the issue?</w:t>
-      </w:r>
-    </w:p>
-    <w:p>
-      <w:r>
-        <w:t>I’ve seen other websites have this so I guess I need it?</w:t>
-      </w:r>
-    </w:p>
-    <w:p>
-      <w:pPr>
-        <w:pStyle w:val="Heading2"/>
-      </w:pPr>
-      <w:r>
-        <w:t>Policy of your Privacy</w:t>
-      </w:r>
-    </w:p>
-    <w:p>
-      <w:r>
-        <w:t xml:space="preserve">Honestly because I run Google Ads around here, I honestly think that your info is being used in the typical way your Google settings run. If you HAVE ANY CONCERNS. I am willing to send you the source code of this website. </w:t>
+        <w:spacing w:after="0" w:line="240" w:lineRule="auto"/>
+        <w:jc w:val="left"/>
+        <w:rPr>
+          <w:rFonts w:eastAsia="Times New Roman" w:cs="Times New Roman"/>
+          <w:color w:val="0E101A"/>
+          <w:szCs w:val="24"/>
+          <w:lang w:val="en-US"/>
+        </w:rPr>
+      </w:pPr>
+      <w:r>
+        <w:rPr>
+          <w:rFonts w:eastAsia="Times New Roman" w:cs="Times New Roman"/>
+          <w:color w:val="0E101A"/>
+          <w:szCs w:val="24"/>
+          <w:lang w:val="en-US"/>
+        </w:rPr>
+        <w:t>I’ve seen other websites have this, so I guess I need it?</w:t>
+      </w:r>
+    </w:p>
+    <w:p>
+      <w:pPr>
+        <w:spacing w:after="0" w:line="240" w:lineRule="auto"/>
+        <w:jc w:val="left"/>
+        <w:outlineLvl w:val="1"/>
+        <w:rPr>
+          <w:rFonts w:eastAsia="Times New Roman" w:cs="Times New Roman"/>
+          <w:color w:val="0E101A"/>
+          <w:sz w:val="36"/>
+          <w:szCs w:val="36"/>
+          <w:lang w:val="en-US"/>
+        </w:rPr>
+      </w:pPr>
+      <w:r>
+        <w:rPr>
+          <w:rFonts w:eastAsia="Times New Roman" w:cs="Times New Roman"/>
+          <w:color w:val="0E101A"/>
+          <w:sz w:val="36"/>
+          <w:szCs w:val="36"/>
+          <w:lang w:val="en-US"/>
+        </w:rPr>
+        <w:t>A policy of your Privacy</w:t>
+      </w:r>
+    </w:p>
+    <w:p>
+      <w:pPr>
+        <w:spacing w:after="0" w:line="240" w:lineRule="auto"/>
+        <w:jc w:val="left"/>
+        <w:rPr>
+          <w:rFonts w:eastAsia="Times New Roman" w:cs="Times New Roman"/>
+          <w:color w:val="0E101A"/>
+          <w:szCs w:val="24"/>
+          <w:lang w:val="en-US"/>
+        </w:rPr>
+      </w:pPr>
+      <w:r>
+        <w:rPr>
+          <w:rFonts w:eastAsia="Times New Roman" w:cs="Times New Roman"/>
+          <w:color w:val="0E101A"/>
+          <w:szCs w:val="24"/>
+          <w:lang w:val="en-US"/>
+        </w:rPr>
+        <w:t>Honestly, because I run Google Ads around here, I think that your info is being used in the typical way your Google settings run. If you HAVE ANY CONCERNS. I am willing to send you the source code of this website.</w:t>
+      </w:r>
+    </w:p>
+    <w:p>
+      <w:pPr>
+        <w:spacing w:after="0" w:line="240" w:lineRule="auto"/>
+        <w:jc w:val="left"/>
+        <w:outlineLvl w:val="0"/>
+        <w:rPr>
+          <w:rFonts w:eastAsia="Times New Roman" w:cs="Times New Roman"/>
+          <w:color w:val="0E101A"/>
+          <w:kern w:val="36"/>
+          <w:sz w:val="48"/>
+          <w:szCs w:val="48"/>
+          <w:lang w:val="en-US"/>
+        </w:rPr>
+      </w:pPr>
+      <w:r>
+        <w:rPr>
+          <w:rFonts w:eastAsia="Times New Roman" w:cs="Times New Roman"/>
+          <w:color w:val="0E101A"/>
+          <w:kern w:val="36"/>
+          <w:sz w:val="48"/>
+          <w:szCs w:val="48"/>
+          <w:lang w:val="en-US"/>
+        </w:rPr>
+        <w:t>Terms of Service </w:t>
+      </w:r>
+    </w:p>
+    <w:p>
+      <w:pPr>
+        <w:spacing w:after="0" w:line="240" w:lineRule="auto"/>
+        <w:jc w:val="left"/>
+        <w:outlineLvl w:val="1"/>
+        <w:rPr>
+          <w:rFonts w:eastAsia="Times New Roman" w:cs="Times New Roman"/>
+          <w:color w:val="0E101A"/>
+          <w:sz w:val="36"/>
+          <w:szCs w:val="36"/>
+          <w:lang w:val="en-US"/>
+        </w:rPr>
+      </w:pPr>
+      <w:r>
+        <w:rPr>
+          <w:rFonts w:eastAsia="Times New Roman" w:cs="Times New Roman"/>
+          <w:color w:val="0E101A"/>
+          <w:sz w:val="36"/>
+          <w:szCs w:val="36"/>
+          <w:lang w:val="en-US"/>
+        </w:rPr>
+        <w:t>Here we go </w:t>
+      </w:r>
+    </w:p>
+    <w:p>
+      <w:pPr>
+        <w:spacing w:after="0" w:line="240" w:lineRule="auto"/>
+        <w:jc w:val="left"/>
+        <w:rPr>
+          <w:rFonts w:eastAsia="Times New Roman" w:cs="Times New Roman"/>
+          <w:color w:val="0E101A"/>
+          <w:szCs w:val="24"/>
+          <w:lang w:val="en-US"/>
+        </w:rPr>
+      </w:pPr>
+      <w:r>
+        <w:rPr>
+          <w:rFonts w:eastAsia="Times New Roman" w:cs="Times New Roman"/>
+          <w:color w:val="0E101A"/>
+          <w:szCs w:val="24"/>
+          <w:lang w:val="en-US"/>
+        </w:rPr>
+        <w:t xml:space="preserve">By using this service &lt;a </w:t>
+      </w:r>
+      <w:proofErr w:type="spellStart"/>
+      <w:r>
+        <w:rPr>
+          <w:rFonts w:eastAsia="Times New Roman" w:cs="Times New Roman"/>
+          <w:color w:val="0E101A"/>
+          <w:szCs w:val="24"/>
+          <w:lang w:val="en-US"/>
+        </w:rPr>
+        <w:t>href</w:t>
+      </w:r>
+      <w:proofErr w:type="spellEnd"/>
+      <w:r>
+        <w:rPr>
+          <w:rFonts w:eastAsia="Times New Roman" w:cs="Times New Roman"/>
+          <w:color w:val="0E101A"/>
+          <w:szCs w:val="24"/>
+          <w:lang w:val="en-US"/>
+        </w:rPr>
+        <w:t>=”/index.html”&gt;www.ibdoingtok.com&lt;/a&gt; you will be consenting to the Google Ad providers terms of service. As for the website itself, all the images were created by Ahmed Nadeem. </w:t>
       </w:r>
       <w:bookmarkStart w:id="0" w:name="_GoBack"/>
       <w:bookmarkEnd w:id="0"/>
+    </w:p>
+    <w:p>
+      <w:pPr>
+        <w:spacing w:after="0" w:line="240" w:lineRule="auto"/>
+        <w:jc w:val="left"/>
+        <w:outlineLvl w:val="0"/>
+        <w:rPr>
+          <w:rFonts w:eastAsia="Times New Roman" w:cs="Times New Roman"/>
+          <w:color w:val="0E101A"/>
+          <w:kern w:val="36"/>
+          <w:sz w:val="48"/>
+          <w:szCs w:val="48"/>
+          <w:lang w:val="en-US"/>
+        </w:rPr>
+      </w:pPr>
+      <w:r>
+        <w:rPr>
+          <w:rFonts w:eastAsia="Times New Roman" w:cs="Times New Roman"/>
+          <w:color w:val="0E101A"/>
+          <w:kern w:val="36"/>
+          <w:sz w:val="48"/>
+          <w:szCs w:val="48"/>
+          <w:lang w:val="en-US"/>
+        </w:rPr>
+        <w:t xml:space="preserve">Proof </w:t>
+      </w:r>
+      <w:proofErr w:type="gramStart"/>
+      <w:r>
+        <w:rPr>
+          <w:rFonts w:eastAsia="Times New Roman" w:cs="Times New Roman"/>
+          <w:color w:val="0E101A"/>
+          <w:kern w:val="36"/>
+          <w:sz w:val="48"/>
+          <w:szCs w:val="48"/>
+          <w:lang w:val="en-US"/>
+        </w:rPr>
+        <w:t>Of</w:t>
+      </w:r>
+      <w:proofErr w:type="gramEnd"/>
+      <w:r>
+        <w:rPr>
+          <w:rFonts w:eastAsia="Times New Roman" w:cs="Times New Roman"/>
+          <w:color w:val="0E101A"/>
+          <w:kern w:val="36"/>
+          <w:sz w:val="48"/>
+          <w:szCs w:val="48"/>
+          <w:lang w:val="en-US"/>
+        </w:rPr>
+        <w:t xml:space="preserve"> Why I Am Good At TOK</w:t>
+      </w:r>
+    </w:p>
+    <w:p>
+      <w:pPr>
+        <w:spacing w:after="0" w:line="240" w:lineRule="auto"/>
+        <w:jc w:val="left"/>
+        <w:outlineLvl w:val="1"/>
+        <w:rPr>
+          <w:rFonts w:eastAsia="Times New Roman" w:cs="Times New Roman"/>
+          <w:color w:val="0E101A"/>
+          <w:sz w:val="36"/>
+          <w:szCs w:val="36"/>
+          <w:lang w:val="en-US"/>
+        </w:rPr>
+      </w:pPr>
+      <w:r>
+        <w:rPr>
+          <w:rFonts w:eastAsia="Times New Roman" w:cs="Times New Roman"/>
+          <w:color w:val="0E101A"/>
+          <w:sz w:val="36"/>
+          <w:szCs w:val="36"/>
+          <w:lang w:val="en-US"/>
+        </w:rPr>
+        <w:t>I See You Doubt My Knowledge!</w:t>
+      </w:r>
+    </w:p>
+    <w:p>
+      <w:pPr>
+        <w:spacing w:after="0" w:line="240" w:lineRule="auto"/>
+        <w:jc w:val="left"/>
+        <w:rPr>
+          <w:rFonts w:eastAsia="Times New Roman" w:cs="Times New Roman"/>
+          <w:color w:val="0E101A"/>
+          <w:szCs w:val="24"/>
+          <w:lang w:val="en-US"/>
+        </w:rPr>
+      </w:pPr>
+      <w:r>
+        <w:rPr>
+          <w:rFonts w:eastAsia="Times New Roman" w:cs="Times New Roman"/>
+          <w:color w:val="0E101A"/>
+          <w:szCs w:val="24"/>
+          <w:lang w:val="en-US"/>
+        </w:rPr>
+        <w:t>Honestly, I do not blame you. </w:t>
+      </w:r>
+      <w:r>
+        <w:rPr>
+          <w:rFonts w:eastAsia="Times New Roman" w:cs="Times New Roman"/>
+          <w:strike/>
+          <w:color w:val="0E101A"/>
+          <w:szCs w:val="24"/>
+          <w:lang w:val="en-US"/>
+        </w:rPr>
+        <w:t>I sometimes doubt my own</w:t>
+      </w:r>
+      <w:r>
+        <w:rPr>
+          <w:rFonts w:eastAsia="Times New Roman" w:cs="Times New Roman"/>
+          <w:color w:val="0E101A"/>
+          <w:szCs w:val="24"/>
+          <w:lang w:val="en-US"/>
+        </w:rPr>
+        <w:t>. But seriously, why am I good at TOK? I have gotten a 10/10 on my TOK presentation and a 9/10 on my essay. I honestly found TOK to be very easy, and since my May 2020 exams were cancelled, I decided to help people with, to my perception, one of the most complex IB courses/ requirements.</w:t>
+      </w:r>
+    </w:p>
+    <w:p>
+      <w:pPr>
+        <w:spacing w:after="0" w:line="240" w:lineRule="auto"/>
+        <w:jc w:val="left"/>
+        <w:outlineLvl w:val="0"/>
+        <w:rPr>
+          <w:rFonts w:eastAsia="Times New Roman" w:cs="Times New Roman"/>
+          <w:color w:val="0E101A"/>
+          <w:kern w:val="36"/>
+          <w:sz w:val="48"/>
+          <w:szCs w:val="48"/>
+          <w:lang w:val="en-US"/>
+        </w:rPr>
+      </w:pPr>
+      <w:r>
+        <w:rPr>
+          <w:rFonts w:eastAsia="Times New Roman" w:cs="Times New Roman"/>
+          <w:color w:val="0E101A"/>
+          <w:kern w:val="36"/>
+          <w:sz w:val="48"/>
+          <w:szCs w:val="48"/>
+          <w:lang w:val="en-US"/>
+        </w:rPr>
+        <w:t>Contact     </w:t>
+      </w:r>
+    </w:p>
+    <w:p>
+      <w:pPr>
+        <w:spacing w:after="0" w:line="240" w:lineRule="auto"/>
+        <w:jc w:val="left"/>
+        <w:outlineLvl w:val="1"/>
+        <w:rPr>
+          <w:rFonts w:eastAsia="Times New Roman" w:cs="Times New Roman"/>
+          <w:color w:val="0E101A"/>
+          <w:sz w:val="36"/>
+          <w:szCs w:val="36"/>
+          <w:lang w:val="en-US"/>
+        </w:rPr>
+      </w:pPr>
+      <w:r>
+        <w:rPr>
+          <w:rFonts w:eastAsia="Times New Roman" w:cs="Times New Roman"/>
+          <w:color w:val="0E101A"/>
+          <w:sz w:val="36"/>
+          <w:szCs w:val="36"/>
+          <w:lang w:val="en-US"/>
+        </w:rPr>
+        <w:t>I hear you want to contact me.</w:t>
+      </w:r>
+    </w:p>
+    <w:p>
+      <w:pPr>
+        <w:spacing w:after="0" w:line="240" w:lineRule="auto"/>
+        <w:jc w:val="left"/>
+        <w:rPr>
+          <w:rFonts w:eastAsia="Times New Roman" w:cs="Times New Roman"/>
+          <w:color w:val="0E101A"/>
+          <w:szCs w:val="24"/>
+          <w:lang w:val="en-US"/>
+        </w:rPr>
+      </w:pPr>
+      <w:r>
+        <w:rPr>
+          <w:rFonts w:eastAsia="Times New Roman" w:cs="Times New Roman"/>
+          <w:color w:val="0E101A"/>
+          <w:szCs w:val="24"/>
+          <w:lang w:val="en-US"/>
+        </w:rPr>
+        <w:t>For this page, put a (discord and Gmail picture in a list and then set the list order thingy to none.) if you have any questions about TOK or concerns, in general, do not hesitate to contact me.</w:t>
+      </w:r>
+    </w:p>
+    <w:p>
+      <w:pPr>
+        <w:spacing w:after="0" w:line="240" w:lineRule="auto"/>
+        <w:jc w:val="left"/>
+        <w:rPr>
+          <w:rFonts w:eastAsia="Times New Roman" w:cs="Times New Roman"/>
+          <w:color w:val="0E101A"/>
+          <w:szCs w:val="24"/>
+          <w:lang w:val="en-US"/>
+        </w:rPr>
+      </w:pPr>
+      <w:r>
+        <w:rPr>
+          <w:rFonts w:eastAsia="Times New Roman" w:cs="Times New Roman"/>
+          <w:color w:val="0E101A"/>
+          <w:szCs w:val="24"/>
+          <w:lang w:val="en-US"/>
+        </w:rPr>
+        <w:t> </w:t>
+      </w:r>
+    </w:p>
+    <w:p>
+      <w:pPr>
+        <w:rPr>
+          <w:lang w:val="en-US"/>
+        </w:rPr>
+      </w:pPr>
     </w:p>
     <w:sectPr>
       <w:pgSz w:w="12240" w:h="15840"/>
@@ -643,6 +1084,89 @@
       <w:lang w:val="en-CA"/>
     </w:rPr>
   </w:style>
+  <w:style w:type="paragraph" w:styleId="NoSpacing">
+    <w:name w:val="No Spacing"/>
+    <w:uiPriority w:val="1"/>
+    <w:qFormat/>
+    <w:rsid w:val="00F63ABE"/>
+    <w:pPr>
+      <w:spacing w:after="0" w:line="240" w:lineRule="auto"/>
+    </w:pPr>
+    <w:rPr>
+      <w:lang w:val="en-CA"/>
+    </w:rPr>
+  </w:style>
+  <w:style w:type="character" w:styleId="Hyperlink">
+    <w:name w:val="Hyperlink"/>
+    <w:basedOn w:val="DefaultParagraphFont"/>
+    <w:uiPriority w:val="99"/>
+    <w:unhideWhenUsed/>
+    <w:rsid w:val="0087086F"/>
+    <w:rPr>
+      <w:color w:val="0563C1" w:themeColor="hyperlink"/>
+      <w:u w:val="single"/>
+    </w:rPr>
+  </w:style>
+  <w:style w:type="character" w:styleId="UnresolvedMention">
+    <w:name w:val="Unresolved Mention"/>
+    <w:basedOn w:val="DefaultParagraphFont"/>
+    <w:uiPriority w:val="99"/>
+    <w:semiHidden/>
+    <w:unhideWhenUsed/>
+    <w:rsid w:val="0087086F"/>
+    <w:rPr>
+      <w:color w:val="808080"/>
+      <w:shd w:val="clear" w:color="auto" w:fill="E6E6E6"/>
+    </w:rPr>
+  </w:style>
+  <w:style w:type="paragraph" w:styleId="BalloonText">
+    <w:name w:val="Balloon Text"/>
+    <w:basedOn w:val="Normal"/>
+    <w:link w:val="BalloonTextChar"/>
+    <w:uiPriority w:val="99"/>
+    <w:semiHidden/>
+    <w:unhideWhenUsed/>
+    <w:rsid w:val="00627C98"/>
+    <w:pPr>
+      <w:spacing w:after="0" w:line="240" w:lineRule="auto"/>
+    </w:pPr>
+    <w:rPr>
+      <w:rFonts w:ascii="Segoe UI" w:hAnsi="Segoe UI" w:cs="Segoe UI"/>
+      <w:sz w:val="18"/>
+      <w:szCs w:val="18"/>
+    </w:rPr>
+  </w:style>
+  <w:style w:type="character" w:customStyle="1" w:styleId="BalloonTextChar">
+    <w:name w:val="Balloon Text Char"/>
+    <w:basedOn w:val="DefaultParagraphFont"/>
+    <w:link w:val="BalloonText"/>
+    <w:uiPriority w:val="99"/>
+    <w:semiHidden/>
+    <w:rsid w:val="00627C98"/>
+    <w:rPr>
+      <w:rFonts w:ascii="Segoe UI" w:hAnsi="Segoe UI" w:cs="Segoe UI"/>
+      <w:sz w:val="18"/>
+      <w:szCs w:val="18"/>
+      <w:lang w:val="en-CA"/>
+    </w:rPr>
+  </w:style>
+  <w:style w:type="paragraph" w:styleId="NormalWeb">
+    <w:name w:val="Normal (Web)"/>
+    <w:basedOn w:val="Normal"/>
+    <w:uiPriority w:val="99"/>
+    <w:semiHidden/>
+    <w:unhideWhenUsed/>
+    <w:rsid w:val="003E3534"/>
+    <w:pPr>
+      <w:spacing w:before="100" w:beforeAutospacing="1" w:after="100" w:afterAutospacing="1" w:line="240" w:lineRule="auto"/>
+      <w:jc w:val="left"/>
+    </w:pPr>
+    <w:rPr>
+      <w:rFonts w:eastAsia="Times New Roman" w:cs="Times New Roman"/>
+      <w:szCs w:val="24"/>
+      <w:lang w:val="en-US"/>
+    </w:rPr>
+  </w:style>
 </w:styles>
 </file>
 

</xml_diff>